<commit_message>
worked on einleitung, tweaked mouseserver variables
</commit_message>
<xml_diff>
--- a/Einleitung.docx
+++ b/Einleitung.docx
@@ -1,11 +1,13 @@
 
 <file path=word/document.xml><?xml version="1.0" encoding="utf-8"?>
-<w:document xmlns:wpc="http://schemas.microsoft.com/office/word/2010/wordprocessingCanvas" xmlns:mc="http://schemas.openxmlformats.org/markup-compatibility/2006" xmlns:o="urn:schemas-microsoft-com:office:office" xmlns:r="http://schemas.openxmlformats.org/officeDocument/2006/relationships" xmlns:m="http://schemas.openxmlformats.org/officeDocument/2006/math" xmlns:v="urn:schemas-microsoft-com:vml" xmlns:wp14="http://schemas.microsoft.com/office/word/2010/wordprocessingDrawing" xmlns:wp="http://schemas.openxmlformats.org/drawingml/2006/wordprocessingDrawing" xmlns:w10="urn:schemas-microsoft-com:office:word" xmlns:w="http://schemas.openxmlformats.org/wordprocessingml/2006/main" xmlns:w14="http://schemas.microsoft.com/office/word/2010/wordml" xmlns:w15="http://schemas.microsoft.com/office/word/2012/wordml" xmlns:wpg="http://schemas.microsoft.com/office/word/2010/wordprocessingGroup" xmlns:wpi="http://schemas.microsoft.com/office/word/2010/wordprocessingInk" xmlns:wne="http://schemas.microsoft.com/office/word/2006/wordml" xmlns:wps="http://schemas.microsoft.com/office/word/2010/wordprocessingShape" mc:Ignorable="w14 w15 wp14">
+<w:document xmlns:o="urn:schemas-microsoft-com:office:office" xmlns:r="http://schemas.openxmlformats.org/officeDocument/2006/relationships" xmlns:v="urn:schemas-microsoft-com:vml" xmlns:w="http://schemas.openxmlformats.org/wordprocessingml/2006/main" xmlns:w10="urn:schemas-microsoft-com:office:word" xmlns:wp="http://schemas.openxmlformats.org/drawingml/2006/wordprocessingDrawing" xmlns:wps="http://schemas.microsoft.com/office/word/2010/wordprocessingShape" xmlns:wpg="http://schemas.microsoft.com/office/word/2010/wordprocessingGroup" xmlns:mc="http://schemas.openxmlformats.org/markup-compatibility/2006" xmlns:wp14="http://schemas.microsoft.com/office/word/2010/wordprocessingDrawing" xmlns:w14="http://schemas.microsoft.com/office/word/2010/wordml" mc:Ignorable="w14 wp14">
   <w:body>
     <w:p>
       <w:pPr>
-        <w:rPr>
-          <w:rFonts w:ascii="Comic Sans MS" w:hAnsi="Comic Sans MS"/>
+        <w:pStyle w:val="Normal"/>
+        <w:rPr>
+          <w:rFonts w:ascii="Comic Sans MS" w:hAnsi="Comic Sans MS"/>
+          <w:b/>
           <w:b/>
           <w:sz w:val="28"/>
           <w:szCs w:val="28"/>
@@ -23,6 +25,7 @@
     </w:p>
     <w:p>
       <w:pPr>
+        <w:pStyle w:val="Normal"/>
         <w:rPr>
           <w:rFonts w:ascii="Comic Sans MS" w:hAnsi="Comic Sans MS"/>
           <w:szCs w:val="28"/>
@@ -38,17 +41,27 @@
     </w:p>
     <w:p>
       <w:pPr>
+        <w:pStyle w:val="Normal"/>
         <w:rPr>
           <w:rFonts w:ascii="Comic Sans MS" w:hAnsi="Comic Sans MS"/>
           <w:sz w:val="28"/>
           <w:szCs w:val="28"/>
         </w:rPr>
       </w:pPr>
-    </w:p>
-    <w:p>
-      <w:pPr>
-        <w:rPr>
-          <w:rFonts w:ascii="Comic Sans MS" w:hAnsi="Comic Sans MS"/>
+      <w:r>
+        <w:rPr>
+          <w:rFonts w:ascii="Comic Sans MS" w:hAnsi="Comic Sans MS"/>
+          <w:sz w:val="28"/>
+          <w:szCs w:val="28"/>
+        </w:rPr>
+      </w:r>
+    </w:p>
+    <w:p>
+      <w:pPr>
+        <w:pStyle w:val="Normal"/>
+        <w:rPr>
+          <w:rFonts w:ascii="Comic Sans MS" w:hAnsi="Comic Sans MS"/>
+          <w:b/>
           <w:b/>
           <w:sz w:val="28"/>
           <w:szCs w:val="28"/>
@@ -66,68 +79,185 @@
     </w:p>
     <w:p>
       <w:pPr>
-        <w:rPr>
-          <w:rFonts w:ascii="Comic Sans MS" w:hAnsi="Comic Sans MS"/>
-        </w:rPr>
-      </w:pPr>
-      <w:r>
-        <w:rPr>
-          <w:rFonts w:ascii="Comic Sans MS" w:hAnsi="Comic Sans MS"/>
-        </w:rPr>
-        <w:t>Von Anfang an wollten wir mit unserer App 3 mögliche Anwendungen umsetzen: eine Maussteuerung, eine Spielsteuerung und eine Robotersteuerung. Für die Anwendungen war ein Requirement, dass die Verbindung sehr schnell und zuverlässig sein sollte. Gemessen haben wir dies an der Round-Trip-Time.</w:t>
+        <w:pStyle w:val="Normal"/>
+        <w:rPr/>
+      </w:pPr>
+      <w:r>
+        <w:rPr>
+          <w:rFonts w:ascii="Comic Sans MS" w:hAnsi="Comic Sans MS"/>
+        </w:rPr>
+        <w:t xml:space="preserve">Um die Funktionalität des Frameworks zu demonstrieren, haben wir uns zu Anfang die Umsetzung der folgenden drei Anwendung als Ziel gesetzt: Eine </w:t>
+      </w:r>
+      <w:r>
+        <w:rPr>
+          <w:rFonts w:ascii="Comic Sans MS" w:hAnsi="Comic Sans MS"/>
+        </w:rPr>
+        <w:t xml:space="preserve">Maussteuerung, eine Spielsteuerung und eine Robotersteuerung. </w:t>
+      </w:r>
+    </w:p>
+    <w:p>
+      <w:pPr>
+        <w:pStyle w:val="Normal"/>
+        <w:rPr/>
+      </w:pPr>
+      <w:r>
+        <w:rPr>
+          <w:rFonts w:ascii="Comic Sans MS" w:hAnsi="Comic Sans MS"/>
+        </w:rPr>
+        <w:t xml:space="preserve">All diese Anwendungen stellen </w:t>
+      </w:r>
+      <w:r>
+        <w:rPr>
+          <w:rFonts w:ascii="Comic Sans MS" w:hAnsi="Comic Sans MS"/>
+        </w:rPr>
+        <w:t xml:space="preserve">schwer zu definierende </w:t>
+      </w:r>
+      <w:r>
+        <w:rPr>
+          <w:rFonts w:ascii="Comic Sans MS" w:hAnsi="Comic Sans MS"/>
+        </w:rPr>
+        <w:t xml:space="preserve">Anforderungen an die Latenz und Frequenz der Sensordaten. </w:t>
+      </w:r>
+      <w:r>
+        <w:rPr>
+          <w:rFonts w:ascii="Comic Sans MS" w:hAnsi="Comic Sans MS"/>
+        </w:rPr>
+        <w:t xml:space="preserve">Wir haben versucht, </w:t>
+      </w:r>
+      <w:r>
+        <w:rPr>
+          <w:rFonts w:ascii="Comic Sans MS" w:hAnsi="Comic Sans MS"/>
+        </w:rPr>
+        <w:t>uns beim festlegen der Grenzwerte auf bekannte Geräte zu beziehen, die keine Probleme bei der Bedienbarkeit haben.</w:t>
+      </w:r>
+    </w:p>
+    <w:p>
+      <w:pPr>
+        <w:pStyle w:val="Normal"/>
+        <w:rPr/>
+      </w:pPr>
+      <w:r>
+        <w:rPr>
+          <w:rFonts w:ascii="Comic Sans MS" w:hAnsi="Comic Sans MS"/>
+        </w:rPr>
+        <w:t xml:space="preserve">Für die Frequenz der Sensordaten haben wir uns an der Playstation 3 von Sony orientiert: Diese stellt die laufenden Spiele mit 24 Bildern pro Sekunde dar, ein Wert mit dem die meisten Menschen problemlos auch schnelle Actionspiele bedienen können. Daraus entstand für uns die Anforderung, mindestens 30 Updates der Sensordaten pro Sekunde unterstützen zu können. </w:t>
+      </w:r>
+    </w:p>
+    <w:p>
+      <w:pPr>
+        <w:pStyle w:val="Normal"/>
+        <w:rPr/>
+      </w:pPr>
+      <w:r>
+        <w:rPr>
+          <w:rFonts w:ascii="Comic Sans MS" w:hAnsi="Comic Sans MS"/>
+        </w:rPr>
+        <w:t>T</w:t>
+      </w:r>
+      <w:r>
+        <w:rPr>
+          <w:rFonts w:ascii="Comic Sans MS" w:hAnsi="Comic Sans MS"/>
+        </w:rPr>
+        <w:t>ODO frequenzgraph</w:t>
+      </w:r>
+    </w:p>
+    <w:p>
+      <w:pPr>
+        <w:pStyle w:val="Normal"/>
+        <w:rPr/>
+      </w:pPr>
+      <w:r>
+        <w:rPr>
+          <w:rFonts w:ascii="Comic Sans MS" w:hAnsi="Comic Sans MS"/>
+        </w:rPr>
+        <w:t xml:space="preserve">Eine akzeptable Grenze für die Latenz festzulegen war ebenfalls schwierig, da Latenzen im Millisekundenbereich nur mit großem Aufwand zu messen sind. Wir haben uns daher </w:t>
+      </w:r>
+      <w:r>
+        <w:rPr>
+          <w:rFonts w:ascii="Comic Sans MS" w:hAnsi="Comic Sans MS"/>
+        </w:rPr>
+        <w:t>über die Latenzen professionell hergestellter kabelloser Eingabegeräte informiert. Diese haben eine Latenz von ungefähr TODO ms, TODO</w:t>
+      </w:r>
+    </w:p>
+    <w:p>
+      <w:pPr>
+        <w:pStyle w:val="Normal"/>
+        <w:rPr/>
+      </w:pPr>
+      <w:r>
+        <w:rPr>
+          <w:rFonts w:ascii="Comic Sans MS" w:hAnsi="Comic Sans MS"/>
+        </w:rPr>
+        <w:t>TODO latenzgraph</w:t>
+      </w:r>
+    </w:p>
+    <w:p>
+      <w:pPr>
+        <w:pStyle w:val="Normal"/>
+        <w:rPr/>
+      </w:pPr>
+      <w:r>
+        <w:rPr>
+          <w:rFonts w:ascii="Comic Sans MS" w:hAnsi="Comic Sans MS"/>
+        </w:rPr>
+        <w:t>TODO jittergraph</w:t>
       </w:r>
       <w:r>
         <w:rPr>
           <w:rFonts w:ascii="Comic Sans MS" w:hAnsi="Comic Sans MS"/>
         </w:rPr>
         <w:br/>
-        <w:t>Für die Maussteuerung hatten wir uns folgende Requirements gesetzt: Die Steuerung sollte sehr direkt sein, damit sie die Hauptaufgaben einer Maus übernehmen kann. Das sind Rechts- und Linksklick, damit verbunden der Doppelklick und das Markieren und bewegen von Dateien, sowie das Bedienen des Kontextmenüs.</w:t>
-      </w:r>
-      <w:r>
-        <w:rPr>
-          <w:rFonts w:ascii="Comic Sans MS" w:hAnsi="Comic Sans MS"/>
-        </w:rPr>
+      </w:r>
+    </w:p>
+    <w:p>
+      <w:pPr>
+        <w:pStyle w:val="Normal"/>
+        <w:rPr/>
+      </w:pPr>
+      <w:r>
+        <w:rPr>
+          <w:rFonts w:ascii="Comic Sans MS" w:hAnsi="Comic Sans MS"/>
+        </w:rPr>
+        <w:t xml:space="preserve">Für die Maussteuerung hatten wir uns folgende Requirements gesetzt: Die Steuerung sollte sehr direkt sein, damit sie die Hauptaufgaben einer Maus übernehmen kann. Das sind Rechts- und Linksklick, damit verbunden der Doppelklick und das Markieren und </w:t>
+      </w:r>
+      <w:r>
+        <w:rPr>
+          <w:rFonts w:ascii="Comic Sans MS" w:hAnsi="Comic Sans MS"/>
+        </w:rPr>
+        <w:t>B</w:t>
+      </w:r>
+      <w:r>
+        <w:rPr>
+          <w:rFonts w:ascii="Comic Sans MS" w:hAnsi="Comic Sans MS"/>
+        </w:rPr>
+        <w:t>ewegen von Dateien, sowie das Bedienen des Kontextmenüs.</w:t>
         <w:br/>
         <w:t xml:space="preserve">Für die Spielsteuerung haben wir einen SNES-Controller imitiert, mit dem wir das Spiel „Super Mario Kart“ spielen können. Unser Ziel war es auf der 1. Strecke mit der Gesamtzeit eines nativen Controller konkurrieren zu können. Nach einigen Tests ergab sich daraus eine Zeit von 1:20. Für den Mehrspielermodus brauchten wir dann eine Multiclientunterstützung. Um mehr Sensoren zu verwenden haben wir beschlossen die Item Mechanik durch einen weiteren Sensor zu steuern. </w:t>
-      </w:r>
-      <w:r>
-        <w:rPr>
-          <w:rFonts w:ascii="Comic Sans MS" w:hAnsi="Comic Sans MS"/>
-        </w:rPr>
         <w:br/>
-        <w:t>Die Robotersteuerung ist eine Umsetzung des Kuka Roboters „KUKA LBR Iiwa 7 R</w:t>
-      </w:r>
-      <w:r>
-        <w:rPr>
-          <w:rFonts w:ascii="Comic Sans MS" w:hAnsi="Comic Sans MS"/>
-        </w:rPr>
-        <w:t>800“</w:t>
-      </w:r>
-      <w:r>
-        <w:rPr>
-          <w:rFonts w:ascii="Comic Sans MS" w:hAnsi="Comic Sans MS"/>
-        </w:rPr>
-        <w:t>, der ein Murmellabyrinth bedienen soll. Dazu wird er in eine bestimme Position gebracht, und es lässt sich nur das letzte Neigungs-Rotationspaar des Roboterarms bewegen. Dadurch ist es möglich das Labyrinth durch geschickte Neigungen zu lösen.</w:t>
-      </w:r>
-      <w:r>
-        <w:rPr>
-          <w:rFonts w:ascii="Comic Sans MS" w:hAnsi="Comic Sans MS"/>
-        </w:rPr>
+        <w:t>Die Robotersteuerung ist eine Umsetzung des Kuka Roboters „KUKA LBR Iiwa 7 R800“, der ein Murmellabyrinth bedienen soll. Dazu wird er in eine bestimme Position gebracht, und es lässt sich nur das letzte Neigungs-Rotationspaar des Roboterarms bewegen. Dadurch ist es möglich das Labyrinth durch geschickte Neigungen zu lösen.</w:t>
         <w:br/>
         <w:t xml:space="preserve">Unser oberstes Ziel war es, die App und den Server sehr benutzerfreundlich zu gestalten. Die App sollte sehr leicht bedienbar sein, sodass sehr wenige Konfigurationen notwendig sind. Den App-Code selber muss man dafür nicht verändern, neue Funktionen sind am Server schnell hinzufügbar. So kann man z.B. das Layout für die Buttons, die vom Server gesetzt werden, durch eine XML-Datei anpassen. Für eine angenehme und genaue Steuerung sollte man durch einfache Datenfilter im Server die Sensibilität selber einstellen können. Die Server sollten natürlich auch leicht zu finden, und auch zu wechseln sein. Zur Benutzerfreundlichkeit gehört auch, dass die App Cross-Plattform einsetzbar ist. Unser Server ist auf allen Geräten mit JDK 8 und Zugang zu WLAN-Netzwerken zu nutzen, die App auf allen Android Geräten (Android 4.4 oder höher). Zum Verbinden muss man lediglich den Discovery Port einstellen, für die restlichen Verbindungen werden freie Ports automatisch gesucht. </w:t>
       </w:r>
     </w:p>
     <w:p>
       <w:pPr>
-        <w:rPr>
-          <w:rFonts w:ascii="Comic Sans MS" w:hAnsi="Comic Sans MS"/>
-        </w:rPr>
-      </w:pPr>
-    </w:p>
-    <w:p>
-      <w:pPr>
-        <w:rPr>
-          <w:rFonts w:ascii="Comic Sans MS" w:hAnsi="Comic Sans MS"/>
+        <w:pStyle w:val="Normal"/>
+        <w:rPr>
+          <w:rFonts w:ascii="Comic Sans MS" w:hAnsi="Comic Sans MS"/>
+        </w:rPr>
+      </w:pPr>
+      <w:r>
+        <w:rPr>
+          <w:rFonts w:ascii="Comic Sans MS" w:hAnsi="Comic Sans MS"/>
+        </w:rPr>
+      </w:r>
+    </w:p>
+    <w:p>
+      <w:pPr>
+        <w:pStyle w:val="Normal"/>
+        <w:rPr>
+          <w:rFonts w:ascii="Comic Sans MS" w:hAnsi="Comic Sans MS"/>
+          <w:b/>
           <w:b/>
           <w:sz w:val="28"/>
           <w:szCs w:val="28"/>
@@ -140,86 +270,125 @@
           <w:sz w:val="28"/>
           <w:szCs w:val="28"/>
         </w:rPr>
-        <w:lastRenderedPageBreak/>
         <w:t>Lessons learned</w:t>
       </w:r>
     </w:p>
     <w:p>
       <w:pPr>
-        <w:rPr>
-          <w:rFonts w:ascii="Comic Sans MS" w:hAnsi="Comic Sans MS"/>
-        </w:rPr>
-      </w:pPr>
-      <w:r>
-        <w:rPr>
-          <w:rFonts w:ascii="Comic Sans MS" w:hAnsi="Comic Sans MS"/>
-        </w:rPr>
-        <w:t>Es ist deutlich effektiver sich gemeinsam zu festen Zeiten zu treffen um zusammen zu arbeiten. Dadurch bekommt man direktes Feedback zu neuen Ideen und deren Umsetzungen von den anderen Teammitgliedern. Pairprogramming erlaubt Diskussionen und konstruktive Lösungen von neuen Problemen durch andere zu erhalten.</w:t>
-      </w:r>
-      <w:r>
-        <w:rPr>
-          <w:rFonts w:ascii="Comic Sans MS" w:hAnsi="Comic Sans MS"/>
-        </w:rPr>
+        <w:pStyle w:val="Normal"/>
+        <w:rPr/>
+      </w:pPr>
+      <w:r>
+        <w:rPr>
+          <w:rFonts w:ascii="Comic Sans MS" w:hAnsi="Comic Sans MS"/>
+        </w:rPr>
+        <w:t xml:space="preserve">Es ist deutlich effektiver sich gemeinsam zu festen Zeiten zu treffen um zusammen zu arbeiten. Dadurch </w:t>
+      </w:r>
+      <w:r>
+        <w:rPr>
+          <w:rFonts w:ascii="Comic Sans MS" w:hAnsi="Comic Sans MS"/>
+        </w:rPr>
+        <w:t>haben wir</w:t>
+      </w:r>
+      <w:r>
+        <w:rPr>
+          <w:rFonts w:ascii="Comic Sans MS" w:hAnsi="Comic Sans MS"/>
+        </w:rPr>
+        <w:t xml:space="preserve"> direktes Feedback zu neuen Ideen und deren Umsetzungen von den anderen Teammitgliedern </w:t>
+      </w:r>
+      <w:r>
+        <w:rPr>
+          <w:rFonts w:ascii="Comic Sans MS" w:hAnsi="Comic Sans MS"/>
+        </w:rPr>
+        <w:t>bekommen</w:t>
+      </w:r>
+      <w:r>
+        <w:rPr>
+          <w:rFonts w:ascii="Comic Sans MS" w:hAnsi="Comic Sans MS"/>
+        </w:rPr>
+        <w:t>. Pairprogramming erlaubt Diskussionen und konstruktive Lösungen von neuen Problemen durch andere zu erhalten.</w:t>
         <w:br/>
         <w:t>Uns fiel es schwer messbare Requirements zu erstellen, die das Projekt beschreiben.</w:t>
       </w:r>
     </w:p>
     <w:p>
       <w:pPr>
-        <w:rPr>
-          <w:rFonts w:ascii="Comic Sans MS" w:hAnsi="Comic Sans MS"/>
-        </w:rPr>
-      </w:pPr>
-    </w:p>
-    <w:p>
-      <w:pPr>
-        <w:rPr>
-          <w:rFonts w:ascii="Comic Sans MS" w:hAnsi="Comic Sans MS"/>
-        </w:rPr>
-      </w:pPr>
-    </w:p>
-    <w:p>
-      <w:bookmarkStart w:id="0" w:name="_GoBack"/>
-      <w:bookmarkEnd w:id="0"/>
+        <w:pStyle w:val="Normal"/>
+        <w:rPr>
+          <w:rFonts w:ascii="Comic Sans MS" w:hAnsi="Comic Sans MS"/>
+        </w:rPr>
+      </w:pPr>
+      <w:r>
+        <w:rPr>
+          <w:rFonts w:ascii="Comic Sans MS" w:hAnsi="Comic Sans MS"/>
+        </w:rPr>
+      </w:r>
+    </w:p>
+    <w:p>
+      <w:pPr>
+        <w:pStyle w:val="Normal"/>
+        <w:rPr>
+          <w:rFonts w:ascii="Comic Sans MS" w:hAnsi="Comic Sans MS"/>
+        </w:rPr>
+      </w:pPr>
+      <w:r>
+        <w:rPr>
+          <w:rFonts w:ascii="Comic Sans MS" w:hAnsi="Comic Sans MS"/>
+        </w:rPr>
+      </w:r>
+    </w:p>
+    <w:p>
+      <w:pPr>
+        <w:pStyle w:val="Normal"/>
+        <w:widowControl/>
+        <w:bidi w:val="0"/>
+        <w:spacing w:lineRule="auto" w:line="259" w:before="0" w:after="160"/>
+        <w:jc w:val="left"/>
+        <w:rPr/>
+      </w:pPr>
+      <w:r>
+        <w:rPr/>
+      </w:r>
     </w:p>
     <w:sectPr>
+      <w:type w:val="nextPage"/>
       <w:pgSz w:w="12240" w:h="15840"/>
-      <w:pgMar w:top="1417" w:right="1417" w:bottom="1134" w:left="1417" w:header="720" w:footer="720" w:gutter="0"/>
-      <w:cols w:space="720"/>
-      <w:noEndnote/>
+      <w:pgMar w:left="1417" w:right="1417" w:header="0" w:top="1417" w:footer="0" w:bottom="1134" w:gutter="0"/>
+      <w:pgNumType w:fmt="decimal"/>
+      <w:formProt w:val="false"/>
+      <w:textDirection w:val="lrTb"/>
+      <w:docGrid w:type="default" w:linePitch="240" w:charSpace="4294965247"/>
     </w:sectPr>
   </w:body>
 </w:document>
 </file>
 
 <file path=word/styles.xml><?xml version="1.0" encoding="utf-8"?>
-<w:styles xmlns:mc="http://schemas.openxmlformats.org/markup-compatibility/2006" xmlns:r="http://schemas.openxmlformats.org/officeDocument/2006/relationships" xmlns:w="http://schemas.openxmlformats.org/wordprocessingml/2006/main" xmlns:w14="http://schemas.microsoft.com/office/word/2010/wordml" xmlns:w15="http://schemas.microsoft.com/office/word/2012/wordml" mc:Ignorable="w14 w15">
+<w:styles xmlns:w="http://schemas.openxmlformats.org/wordprocessingml/2006/main" xmlns:w14="http://schemas.microsoft.com/office/word/2010/wordml" xmlns:mc="http://schemas.openxmlformats.org/markup-compatibility/2006" mc:Ignorable="w14">
   <w:docDefaults>
     <w:rPrDefault>
       <w:rPr>
-        <w:rFonts w:asciiTheme="minorHAnsi" w:eastAsiaTheme="minorHAnsi" w:hAnsiTheme="minorHAnsi" w:cstheme="minorBidi"/>
+        <w:rFonts w:ascii="Calibri" w:hAnsi="Calibri" w:eastAsia="Calibri" w:cs="" w:asciiTheme="minorHAnsi" w:cstheme="minorBidi" w:eastAsiaTheme="minorHAnsi" w:hAnsiTheme="minorHAnsi"/>
         <w:sz w:val="22"/>
         <w:szCs w:val="22"/>
         <w:lang w:val="de-DE" w:eastAsia="en-US" w:bidi="ar-SA"/>
       </w:rPr>
     </w:rPrDefault>
     <w:pPrDefault>
-      <w:pPr>
-        <w:spacing w:after="160" w:line="259" w:lineRule="auto"/>
-      </w:pPr>
+      <w:pPr/>
     </w:pPrDefault>
   </w:docDefaults>
   <w:latentStyles w:defLockedState="0" w:defUIPriority="99" w:defSemiHidden="0" w:defUnhideWhenUsed="0" w:defQFormat="0" w:count="371">
     <w:lsdException w:name="Normal" w:uiPriority="0" w:qFormat="1"/>
     <w:lsdException w:name="heading 1" w:uiPriority="9" w:qFormat="1"/>
-    <w:lsdException w:name="heading 2" w:semiHidden="1" w:uiPriority="9" w:unhideWhenUsed="1" w:qFormat="1"/>
-    <w:lsdException w:name="heading 3" w:semiHidden="1" w:uiPriority="9" w:unhideWhenUsed="1" w:qFormat="1"/>
-    <w:lsdException w:name="heading 4" w:semiHidden="1" w:uiPriority="9" w:unhideWhenUsed="1" w:qFormat="1"/>
-    <w:lsdException w:name="heading 5" w:semiHidden="1" w:uiPriority="9" w:unhideWhenUsed="1" w:qFormat="1"/>
-    <w:lsdException w:name="heading 6" w:semiHidden="1" w:uiPriority="9" w:unhideWhenUsed="1" w:qFormat="1"/>
-    <w:lsdException w:name="heading 7" w:semiHidden="1" w:uiPriority="9" w:unhideWhenUsed="1" w:qFormat="1"/>
-    <w:lsdException w:name="heading 8" w:semiHidden="1" w:uiPriority="9" w:unhideWhenUsed="1" w:qFormat="1"/>
-    <w:lsdException w:name="heading 9" w:semiHidden="1" w:uiPriority="9" w:unhideWhenUsed="1" w:qFormat="1"/>
+    <w:lsdException w:name="heading 2" w:uiPriority="9" w:semiHidden="1" w:unhideWhenUsed="1" w:qFormat="1"/>
+    <w:lsdException w:name="heading 3" w:uiPriority="9" w:semiHidden="1" w:unhideWhenUsed="1" w:qFormat="1"/>
+    <w:lsdException w:name="heading 4" w:uiPriority="9" w:semiHidden="1" w:unhideWhenUsed="1" w:qFormat="1"/>
+    <w:lsdException w:name="heading 5" w:uiPriority="9" w:semiHidden="1" w:unhideWhenUsed="1" w:qFormat="1"/>
+    <w:lsdException w:name="heading 6" w:uiPriority="9" w:semiHidden="1" w:unhideWhenUsed="1" w:qFormat="1"/>
+    <w:lsdException w:name="heading 7" w:uiPriority="9" w:semiHidden="1" w:unhideWhenUsed="1" w:qFormat="1"/>
+    <w:lsdException w:name="heading 8" w:uiPriority="9" w:semiHidden="1" w:unhideWhenUsed="1" w:qFormat="1"/>
+    <w:lsdException w:name="heading 9" w:uiPriority="9" w:semiHidden="1" w:unhideWhenUsed="1" w:qFormat="1"/>
     <w:lsdException w:name="index 1" w:semiHidden="1" w:unhideWhenUsed="1"/>
     <w:lsdException w:name="index 2" w:semiHidden="1" w:unhideWhenUsed="1"/>
     <w:lsdException w:name="index 3" w:semiHidden="1" w:unhideWhenUsed="1"/>
@@ -229,22 +398,22 @@
     <w:lsdException w:name="index 7" w:semiHidden="1" w:unhideWhenUsed="1"/>
     <w:lsdException w:name="index 8" w:semiHidden="1" w:unhideWhenUsed="1"/>
     <w:lsdException w:name="index 9" w:semiHidden="1" w:unhideWhenUsed="1"/>
-    <w:lsdException w:name="toc 1" w:semiHidden="1" w:uiPriority="39" w:unhideWhenUsed="1"/>
-    <w:lsdException w:name="toc 2" w:semiHidden="1" w:uiPriority="39" w:unhideWhenUsed="1"/>
-    <w:lsdException w:name="toc 3" w:semiHidden="1" w:uiPriority="39" w:unhideWhenUsed="1"/>
-    <w:lsdException w:name="toc 4" w:semiHidden="1" w:uiPriority="39" w:unhideWhenUsed="1"/>
-    <w:lsdException w:name="toc 5" w:semiHidden="1" w:uiPriority="39" w:unhideWhenUsed="1"/>
-    <w:lsdException w:name="toc 6" w:semiHidden="1" w:uiPriority="39" w:unhideWhenUsed="1"/>
-    <w:lsdException w:name="toc 7" w:semiHidden="1" w:uiPriority="39" w:unhideWhenUsed="1"/>
-    <w:lsdException w:name="toc 8" w:semiHidden="1" w:uiPriority="39" w:unhideWhenUsed="1"/>
-    <w:lsdException w:name="toc 9" w:semiHidden="1" w:uiPriority="39" w:unhideWhenUsed="1"/>
+    <w:lsdException w:name="toc 1" w:uiPriority="39" w:semiHidden="1" w:unhideWhenUsed="1"/>
+    <w:lsdException w:name="toc 2" w:uiPriority="39" w:semiHidden="1" w:unhideWhenUsed="1"/>
+    <w:lsdException w:name="toc 3" w:uiPriority="39" w:semiHidden="1" w:unhideWhenUsed="1"/>
+    <w:lsdException w:name="toc 4" w:uiPriority="39" w:semiHidden="1" w:unhideWhenUsed="1"/>
+    <w:lsdException w:name="toc 5" w:uiPriority="39" w:semiHidden="1" w:unhideWhenUsed="1"/>
+    <w:lsdException w:name="toc 6" w:uiPriority="39" w:semiHidden="1" w:unhideWhenUsed="1"/>
+    <w:lsdException w:name="toc 7" w:uiPriority="39" w:semiHidden="1" w:unhideWhenUsed="1"/>
+    <w:lsdException w:name="toc 8" w:uiPriority="39" w:semiHidden="1" w:unhideWhenUsed="1"/>
+    <w:lsdException w:name="toc 9" w:uiPriority="39" w:semiHidden="1" w:unhideWhenUsed="1"/>
     <w:lsdException w:name="Normal Indent" w:semiHidden="1" w:unhideWhenUsed="1"/>
     <w:lsdException w:name="footnote text" w:semiHidden="1" w:unhideWhenUsed="1"/>
     <w:lsdException w:name="annotation text" w:semiHidden="1" w:unhideWhenUsed="1"/>
     <w:lsdException w:name="header" w:semiHidden="1" w:unhideWhenUsed="1"/>
     <w:lsdException w:name="footer" w:semiHidden="1" w:unhideWhenUsed="1"/>
     <w:lsdException w:name="index heading" w:semiHidden="1" w:unhideWhenUsed="1"/>
-    <w:lsdException w:name="caption" w:semiHidden="1" w:uiPriority="35" w:unhideWhenUsed="1" w:qFormat="1"/>
+    <w:lsdException w:name="caption" w:uiPriority="35" w:semiHidden="1" w:unhideWhenUsed="1" w:qFormat="1"/>
     <w:lsdException w:name="table of figures" w:semiHidden="1" w:unhideWhenUsed="1"/>
     <w:lsdException w:name="envelope address" w:semiHidden="1" w:unhideWhenUsed="1"/>
     <w:lsdException w:name="envelope return" w:semiHidden="1" w:unhideWhenUsed="1"/>
@@ -275,7 +444,7 @@
     <w:lsdException w:name="Title" w:uiPriority="10" w:qFormat="1"/>
     <w:lsdException w:name="Closing" w:semiHidden="1" w:unhideWhenUsed="1"/>
     <w:lsdException w:name="Signature" w:semiHidden="1" w:unhideWhenUsed="1"/>
-    <w:lsdException w:name="Default Paragraph Font" w:semiHidden="1" w:uiPriority="1" w:unhideWhenUsed="1"/>
+    <w:lsdException w:name="Default Paragraph Font" w:uiPriority="1" w:semiHidden="1" w:unhideWhenUsed="1"/>
     <w:lsdException w:name="Body Text" w:semiHidden="1" w:unhideWhenUsed="1"/>
     <w:lsdException w:name="Body Text Indent" w:semiHidden="1" w:unhideWhenUsed="1"/>
     <w:lsdException w:name="List Continue" w:semiHidden="1" w:unhideWhenUsed="1"/>
@@ -475,8 +644,8 @@
     <w:lsdException w:name="Subtle Reference" w:uiPriority="31" w:qFormat="1"/>
     <w:lsdException w:name="Intense Reference" w:uiPriority="32" w:qFormat="1"/>
     <w:lsdException w:name="Book Title" w:uiPriority="33" w:qFormat="1"/>
-    <w:lsdException w:name="Bibliography" w:semiHidden="1" w:uiPriority="37" w:unhideWhenUsed="1"/>
-    <w:lsdException w:name="TOC Heading" w:semiHidden="1" w:uiPriority="39" w:unhideWhenUsed="1" w:qFormat="1"/>
+    <w:lsdException w:name="Bibliography" w:uiPriority="37" w:semiHidden="1" w:unhideWhenUsed="1"/>
+    <w:lsdException w:name="TOC Heading" w:uiPriority="39" w:semiHidden="1" w:unhideWhenUsed="1" w:qFormat="1"/>
     <w:lsdException w:name="Plain Table 1" w:uiPriority="41"/>
     <w:lsdException w:name="Plain Table 2" w:uiPriority="42"/>
     <w:lsdException w:name="Plain Table 3" w:uiPriority="43"/>
@@ -582,20 +751,96 @@
     <w:lsdException w:name="List Table 6 Colorful Accent 6" w:uiPriority="51"/>
     <w:lsdException w:name="List Table 7 Colorful Accent 6" w:uiPriority="52"/>
   </w:latentStyles>
-  <w:style w:type="paragraph" w:default="1" w:styleId="Standard">
+  <w:style w:type="paragraph" w:styleId="Normal" w:default="1">
     <w:name w:val="Normal"/>
     <w:qFormat/>
-    <w:rsid w:val="001E5013"/>
+    <w:rsid w:val="001e5013"/>
+    <w:pPr>
+      <w:widowControl/>
+      <w:bidi w:val="0"/>
+      <w:spacing w:lineRule="auto" w:line="259" w:before="0" w:after="160"/>
+      <w:jc w:val="left"/>
+    </w:pPr>
     <w:rPr>
-      <w:rFonts w:eastAsiaTheme="minorEastAsia" w:cs="Times New Roman"/>
-      <w:lang w:eastAsia="de-DE"/>
+      <w:rFonts w:eastAsia="" w:cs="Times New Roman" w:eastAsiaTheme="minorEastAsia" w:ascii="Calibri" w:hAnsi="Calibri"/>
+      <w:color w:val="auto"/>
+      <w:sz w:val="22"/>
+      <w:szCs w:val="22"/>
+      <w:lang w:eastAsia="de-DE" w:val="de-DE" w:bidi="ar-SA"/>
     </w:rPr>
   </w:style>
-  <w:style w:type="character" w:default="1" w:styleId="Absatz-Standardschriftart">
+  <w:style w:type="character" w:styleId="DefaultParagraphFont" w:default="1">
     <w:name w:val="Default Paragraph Font"/>
     <w:uiPriority w:val="1"/>
     <w:semiHidden/>
     <w:unhideWhenUsed/>
+    <w:qFormat/>
+    <w:rPr/>
+  </w:style>
+  <w:style w:type="paragraph" w:styleId="Heading">
+    <w:name w:val="Heading"/>
+    <w:basedOn w:val="Normal"/>
+    <w:next w:val="TextBody"/>
+    <w:qFormat/>
+    <w:pPr>
+      <w:keepNext/>
+      <w:spacing w:before="240" w:after="120"/>
+    </w:pPr>
+    <w:rPr>
+      <w:rFonts w:ascii="Liberation Sans" w:hAnsi="Liberation Sans" w:eastAsia="Droid Sans Fallback" w:cs="Noto Sans Devanagari"/>
+      <w:sz w:val="28"/>
+      <w:szCs w:val="28"/>
+    </w:rPr>
+  </w:style>
+  <w:style w:type="paragraph" w:styleId="TextBody">
+    <w:name w:val="Body Text"/>
+    <w:basedOn w:val="Normal"/>
+    <w:pPr>
+      <w:spacing w:lineRule="auto" w:line="288" w:before="0" w:after="140"/>
+    </w:pPr>
+    <w:rPr/>
+  </w:style>
+  <w:style w:type="paragraph" w:styleId="List">
+    <w:name w:val="List"/>
+    <w:basedOn w:val="TextBody"/>
+    <w:pPr/>
+    <w:rPr>
+      <w:rFonts w:cs="Noto Sans Devanagari"/>
+    </w:rPr>
+  </w:style>
+  <w:style w:type="paragraph" w:styleId="Caption">
+    <w:name w:val="Caption"/>
+    <w:basedOn w:val="Normal"/>
+    <w:qFormat/>
+    <w:pPr>
+      <w:suppressLineNumbers/>
+      <w:spacing w:before="120" w:after="120"/>
+    </w:pPr>
+    <w:rPr>
+      <w:rFonts w:cs="Noto Sans Devanagari"/>
+      <w:i/>
+      <w:iCs/>
+      <w:sz w:val="24"/>
+      <w:szCs w:val="24"/>
+    </w:rPr>
+  </w:style>
+  <w:style w:type="paragraph" w:styleId="Index">
+    <w:name w:val="Index"/>
+    <w:basedOn w:val="Normal"/>
+    <w:qFormat/>
+    <w:pPr>
+      <w:suppressLineNumbers/>
+    </w:pPr>
+    <w:rPr>
+      <w:rFonts w:cs="Noto Sans Devanagari"/>
+    </w:rPr>
+  </w:style>
+  <w:style w:type="numbering" w:styleId="NoList" w:default="1">
+    <w:name w:val="No List"/>
+    <w:uiPriority w:val="99"/>
+    <w:semiHidden/>
+    <w:unhideWhenUsed/>
+    <w:qFormat/>
   </w:style>
   <w:style w:type="table" w:default="1" w:styleId="NormaleTabelle">
     <w:name w:val="Normal Table"/>
@@ -611,12 +856,6 @@
         <w:right w:w="108" w:type="dxa"/>
       </w:tblCellMar>
     </w:tblPr>
-  </w:style>
-  <w:style w:type="numbering" w:default="1" w:styleId="KeineListe">
-    <w:name w:val="No List"/>
-    <w:uiPriority w:val="99"/>
-    <w:semiHidden/>
-    <w:unhideWhenUsed/>
   </w:style>
 </w:styles>
 </file>

</xml_diff>